<commit_message>
Updated resume for Spring 2017 Career Fair
</commit_message>
<xml_diff>
--- a/Resume.docx
+++ b/Resume.docx
@@ -25,7 +25,7 @@
         <w:jc w:val="center"/>
       </w:pPr>
       <w:r>
-        <w:t>4458 Drayton Lane</w:t>
+        <w:t>5761 Gatlin Ave, Apt 515</w:t>
       </w:r>
       <w:r>
         <w:t xml:space="preserve"> </w:t>
@@ -34,7 +34,7 @@
         <w:t xml:space="preserve">| </w:t>
       </w:r>
       <w:r>
-        <w:t>Oviedo FL, 32765</w:t>
+        <w:t>Orlando FL, 32822</w:t>
       </w:r>
     </w:p>
     <w:p>
@@ -174,16 +174,7 @@
         <w:tab/>
       </w:r>
       <w:r>
-        <w:t xml:space="preserve">UCF GPA: 3.33 </w:t>
-      </w:r>
-    </w:p>
-    <w:p>
-      <w:pPr>
-        <w:spacing w:after="0" w:line="276" w:lineRule="auto"/>
-        <w:ind w:left="720"/>
-      </w:pPr>
-      <w:r>
-        <w:t>Cum. GPA: 3.68</w:t>
+        <w:t>GPA: 3.72</w:t>
       </w:r>
     </w:p>
     <w:p>
@@ -220,6 +211,12 @@
         <w:t xml:space="preserve"> </w:t>
       </w:r>
       <w:r>
+        <w:rPr>
+          <w:b/>
+        </w:rPr>
+        <w:t xml:space="preserve"> </w:t>
+      </w:r>
+      <w:r>
         <w:t xml:space="preserve">Aug 2014 </w:t>
       </w:r>
       <w:r>
@@ -261,7 +258,7 @@
           <w:b/>
           <w:sz w:val="28"/>
         </w:rPr>
-        <w:t>Work History</w:t>
+        <w:t>Experience</w:t>
       </w:r>
     </w:p>
     <w:p>
@@ -273,73 +270,69 @@
         <w:rPr>
           <w:b/>
         </w:rPr>
-        <w:t>Publix</w:t>
-      </w:r>
-      <w:r>
-        <w:rPr>
-          <w:b/>
-        </w:rPr>
-        <w:tab/>
-      </w:r>
-      <w:r>
-        <w:rPr>
-          <w:b/>
-        </w:rPr>
-        <w:tab/>
-      </w:r>
-      <w:r>
-        <w:rPr>
-          <w:b/>
-        </w:rPr>
-        <w:tab/>
-      </w:r>
-      <w:r>
-        <w:rPr>
-          <w:b/>
-        </w:rPr>
-        <w:tab/>
-      </w:r>
-      <w:r>
-        <w:rPr>
-          <w:b/>
-        </w:rPr>
-        <w:tab/>
-      </w:r>
-      <w:r>
-        <w:rPr>
-          <w:b/>
-        </w:rPr>
-        <w:tab/>
-      </w:r>
-      <w:r>
-        <w:rPr>
-          <w:b/>
-        </w:rPr>
-        <w:tab/>
-      </w:r>
-      <w:r>
-        <w:rPr>
-          <w:b/>
-        </w:rPr>
-        <w:tab/>
-      </w:r>
-      <w:r>
-        <w:rPr>
-          <w:b/>
-        </w:rPr>
-        <w:tab/>
-        <w:t xml:space="preserve">             </w:t>
-      </w:r>
-      <w:r>
-        <w:rPr>
-          <w:b/>
-        </w:rPr>
+        <w:t>Lockheed Martin</w:t>
+      </w:r>
+      <w:r>
+        <w:rPr>
+          <w:b/>
+        </w:rPr>
+        <w:t xml:space="preserve"> MFC</w:t>
+      </w:r>
+      <w:r>
+        <w:rPr>
+          <w:b/>
+        </w:rPr>
+        <w:tab/>
+      </w:r>
+      <w:r>
+        <w:rPr>
+          <w:b/>
+        </w:rPr>
+        <w:tab/>
+      </w:r>
+      <w:r>
+        <w:rPr>
+          <w:b/>
+        </w:rPr>
+        <w:tab/>
+      </w:r>
+      <w:r>
+        <w:rPr>
+          <w:b/>
+        </w:rPr>
+        <w:tab/>
+      </w:r>
+      <w:r>
+        <w:rPr>
+          <w:b/>
+        </w:rPr>
+        <w:tab/>
+      </w:r>
+      <w:r>
+        <w:rPr>
+          <w:b/>
+        </w:rPr>
+        <w:tab/>
+      </w:r>
+      <w:r>
+        <w:rPr>
+          <w:b/>
+        </w:rPr>
+        <w:tab/>
+      </w:r>
+      <w:r>
+        <w:rPr>
+          <w:b/>
+        </w:rPr>
+        <w:tab/>
+      </w:r>
+      <w:r>
+        <w:t>Dec</w:t>
+      </w:r>
+      <w:r>
         <w:t xml:space="preserve"> </w:t>
       </w:r>
       <w:r>
-        <w:t xml:space="preserve">Sep </w:t>
-      </w:r>
-      <w:r>
         <w:t>20</w:t>
       </w:r>
       <w:r>
@@ -364,7 +357,7 @@
         <w:rPr>
           <w:i/>
         </w:rPr>
-        <w:t>Deli Clerk</w:t>
+        <w:t>Intern / CWEP Participant</w:t>
       </w:r>
     </w:p>
     <w:p>
@@ -378,7 +371,7 @@
         <w:ind w:left="1440"/>
       </w:pPr>
       <w:r>
-        <w:t>Fast paced work environment with little to no oversight</w:t>
+        <w:t>Currently redesigning mission critical planning tool with team of 5</w:t>
       </w:r>
     </w:p>
     <w:p>
@@ -392,7 +385,18 @@
         <w:ind w:left="1440"/>
       </w:pPr>
       <w:r>
-        <w:t>Superior customer service demanded on a daily basis</w:t>
+        <w:t xml:space="preserve">Maintain </w:t>
+      </w:r>
+      <w:r>
+        <w:t>and develop software to connec</w:t>
+      </w:r>
+      <w:bookmarkStart w:id="0" w:name="_GoBack"/>
+      <w:bookmarkEnd w:id="0"/>
+      <w:r>
+        <w:t xml:space="preserve">t to </w:t>
+      </w:r>
+      <w:r>
+        <w:t>databases holding live manufacturing data</w:t>
       </w:r>
     </w:p>
     <w:p>
@@ -406,107 +410,144 @@
         <w:ind w:left="1440"/>
       </w:pPr>
       <w:r>
-        <w:t>Constant communication with coworkers to maintain supply of necessary product</w:t>
-      </w:r>
-    </w:p>
-    <w:p>
-      <w:pPr>
-        <w:pStyle w:val="ListParagraph"/>
-        <w:spacing w:after="0" w:line="276" w:lineRule="auto"/>
-        <w:ind w:left="1440"/>
-      </w:pPr>
+        <w:t>Refactor and document projects by previous interns</w:t>
+      </w:r>
+    </w:p>
+    <w:p>
+      <w:pPr>
+        <w:spacing w:after="0" w:line="276" w:lineRule="auto"/>
+      </w:pPr>
+    </w:p>
+    <w:p>
+      <w:pPr>
+        <w:spacing w:after="0" w:line="276" w:lineRule="auto"/>
+        <w:ind w:left="1440" w:hanging="1440"/>
+        <w:rPr>
+          <w:b/>
+          <w:sz w:val="28"/>
+        </w:rPr>
+      </w:pPr>
+      <w:r>
+        <w:rPr>
+          <w:b/>
+          <w:sz w:val="28"/>
+        </w:rPr>
+        <w:t>Technical Skills</w:t>
+      </w:r>
+    </w:p>
+    <w:p>
+      <w:pPr>
+        <w:spacing w:after="0" w:line="276" w:lineRule="auto"/>
+        <w:ind w:left="720" w:hanging="1440"/>
+      </w:pPr>
+      <w:r>
+        <w:tab/>
+        <w:t>Proficient in C and Java</w:t>
+      </w:r>
+    </w:p>
+    <w:p>
+      <w:pPr>
+        <w:spacing w:after="0" w:line="276" w:lineRule="auto"/>
+        <w:ind w:left="720" w:hanging="1440"/>
+      </w:pPr>
+      <w:r>
+        <w:tab/>
+        <w:t>E</w:t>
+      </w:r>
+      <w:r>
+        <w:t xml:space="preserve">xposure to Python, </w:t>
+      </w:r>
+      <w:r>
+        <w:t>HTML/CSS/</w:t>
+      </w:r>
+      <w:r>
+        <w:t xml:space="preserve">JS, </w:t>
+      </w:r>
+      <w:r>
+        <w:t xml:space="preserve">C#, C++, </w:t>
+      </w:r>
+      <w:r>
+        <w:t>VBA</w:t>
+      </w:r>
+      <w:r>
+        <w:t>,</w:t>
+      </w:r>
+      <w:r>
+        <w:t xml:space="preserve"> SQL, and</w:t>
+      </w:r>
+      <w:r>
+        <w:t xml:space="preserve"> MIPS</w:t>
+      </w:r>
+    </w:p>
+    <w:p>
+      <w:pPr>
+        <w:spacing w:after="0" w:line="276" w:lineRule="auto"/>
+        <w:ind w:left="720" w:hanging="1440"/>
+      </w:pPr>
+      <w:r>
+        <w:tab/>
+        <w:t>Familiar with many types of encryption and cryptographic systems</w:t>
+      </w:r>
+    </w:p>
+    <w:p>
+      <w:pPr>
+        <w:spacing w:after="0" w:line="276" w:lineRule="auto"/>
+        <w:ind w:left="720" w:hanging="1440"/>
+      </w:pPr>
+      <w:r>
+        <w:tab/>
+        <w:t>Comfortable working</w:t>
+      </w:r>
+      <w:r>
+        <w:t xml:space="preserve"> from the Windows command line</w:t>
+      </w:r>
+    </w:p>
+    <w:p>
+      <w:pPr>
+        <w:spacing w:after="0" w:line="276" w:lineRule="auto"/>
+        <w:ind w:left="720" w:hanging="1440"/>
+      </w:pPr>
+      <w:r>
+        <w:tab/>
+        <w:t>Certified in Adobe Flash CS5</w:t>
+      </w:r>
+    </w:p>
+    <w:p>
+      <w:pPr>
+        <w:spacing w:after="0" w:line="276" w:lineRule="auto"/>
+        <w:ind w:left="720" w:hanging="1440"/>
+      </w:pPr>
+    </w:p>
+    <w:p>
+      <w:pPr>
+        <w:spacing w:after="0" w:line="276" w:lineRule="auto"/>
+        <w:ind w:left="1440" w:hanging="1440"/>
+        <w:rPr>
+          <w:b/>
+          <w:sz w:val="28"/>
+        </w:rPr>
+      </w:pPr>
+      <w:r>
+        <w:rPr>
+          <w:b/>
+          <w:sz w:val="28"/>
+        </w:rPr>
+        <w:t>Projects</w:t>
+      </w:r>
     </w:p>
     <w:p>
       <w:pPr>
         <w:spacing w:after="0" w:line="276" w:lineRule="auto"/>
         <w:ind w:left="1440" w:hanging="720"/>
-        <w:jc w:val="both"/>
-      </w:pPr>
-      <w:r>
-        <w:rPr>
-          <w:b/>
-        </w:rPr>
-        <w:t>Dairy Queen</w:t>
-      </w:r>
-      <w:r>
-        <w:tab/>
-      </w:r>
-      <w:r>
-        <w:tab/>
-      </w:r>
-      <w:r>
-        <w:tab/>
-      </w:r>
-      <w:r>
-        <w:tab/>
-      </w:r>
-      <w:r>
-        <w:tab/>
-      </w:r>
-      <w:r>
-        <w:tab/>
-      </w:r>
-      <w:r>
-        <w:tab/>
-        <w:t xml:space="preserve">      </w:t>
-      </w:r>
-      <w:r>
-        <w:t xml:space="preserve">    </w:t>
-      </w:r>
-      <w:r>
-        <w:tab/>
-        <w:t xml:space="preserve">          </w:t>
-      </w:r>
-      <w:r>
-        <w:t xml:space="preserve">  </w:t>
-      </w:r>
-      <w:r>
-        <w:t xml:space="preserve"> </w:t>
-      </w:r>
-      <w:r>
-        <w:t xml:space="preserve">Jun </w:t>
-      </w:r>
-      <w:r>
-        <w:t>20</w:t>
-      </w:r>
-      <w:r>
-        <w:t xml:space="preserve">12 – </w:t>
-      </w:r>
-      <w:r>
-        <w:t xml:space="preserve">Aug </w:t>
-      </w:r>
-      <w:r>
-        <w:t>20</w:t>
-      </w:r>
-      <w:r>
-        <w:t>1</w:t>
-      </w:r>
-      <w:r>
-        <w:t>5</w:t>
-      </w:r>
-    </w:p>
-    <w:p>
-      <w:pPr>
-        <w:spacing w:after="0" w:line="276" w:lineRule="auto"/>
-        <w:ind w:left="720" w:hanging="720"/>
         <w:rPr>
           <w:i/>
         </w:rPr>
       </w:pPr>
       <w:r>
-        <w:tab/>
-      </w:r>
-      <w:r>
         <w:rPr>
           <w:i/>
         </w:rPr>
-        <w:t xml:space="preserve">Store </w:t>
-      </w:r>
-      <w:r>
-        <w:rPr>
-          <w:i/>
-        </w:rPr>
-        <w:t>Manager</w:t>
+        <w:t>https://github.com/Shipleaves</w:t>
       </w:r>
     </w:p>
     <w:p>
@@ -514,16 +555,12 @@
         <w:pStyle w:val="ListParagraph"/>
         <w:numPr>
           <w:ilvl w:val="0"/>
-          <w:numId w:val="1"/>
+          <w:numId w:val="7"/>
         </w:numPr>
         <w:spacing w:after="0" w:line="276" w:lineRule="auto"/>
-        <w:ind w:left="1440"/>
-      </w:pPr>
-      <w:r>
-        <w:t>Led a team of 30+ people</w:t>
-      </w:r>
-      <w:r>
-        <w:t xml:space="preserve"> </w:t>
+      </w:pPr>
+      <w:r>
+        <w:t xml:space="preserve">Successfully broke DES encryption with a distributed computing project </w:t>
       </w:r>
     </w:p>
     <w:p>
@@ -531,81 +568,19 @@
         <w:pStyle w:val="ListParagraph"/>
         <w:numPr>
           <w:ilvl w:val="0"/>
-          <w:numId w:val="1"/>
+          <w:numId w:val="7"/>
         </w:numPr>
         <w:spacing w:after="0" w:line="276" w:lineRule="auto"/>
-        <w:ind w:left="1440"/>
-      </w:pPr>
-      <w:r>
-        <w:t xml:space="preserve">Handled all relevant </w:t>
-      </w:r>
-      <w:bookmarkStart w:id="0" w:name="_GoBack"/>
-      <w:bookmarkEnd w:id="0"/>
-      <w:r>
-        <w:t>licenses, business accounting, new hires and training</w:t>
-      </w:r>
-    </w:p>
-    <w:p>
-      <w:pPr>
-        <w:pStyle w:val="ListParagraph"/>
-        <w:numPr>
-          <w:ilvl w:val="0"/>
-          <w:numId w:val="1"/>
-        </w:numPr>
-        <w:spacing w:after="0" w:line="276" w:lineRule="auto"/>
-        <w:ind w:left="1440"/>
-      </w:pPr>
-      <w:r>
-        <w:t>I</w:t>
-      </w:r>
-      <w:r>
-        <w:t>ncrease</w:t>
-      </w:r>
-      <w:r>
-        <w:t>d</w:t>
-      </w:r>
-      <w:r>
-        <w:t xml:space="preserve"> </w:t>
-      </w:r>
-      <w:r>
-        <w:t>sales</w:t>
-      </w:r>
-      <w:r>
-        <w:t xml:space="preserve"> </w:t>
-      </w:r>
-      <w:r>
-        <w:t xml:space="preserve">10% </w:t>
-      </w:r>
-      <w:r>
-        <w:t>ver</w:t>
-      </w:r>
-      <w:r>
-        <w:t>s</w:t>
-      </w:r>
-      <w:r>
-        <w:t>us</w:t>
-      </w:r>
-      <w:r>
-        <w:t xml:space="preserve"> previous year</w:t>
-      </w:r>
-      <w:r>
-        <w:t xml:space="preserve"> </w:t>
-      </w:r>
-      <w:r>
-        <w:t>throug</w:t>
-      </w:r>
-      <w:r>
-        <w:t xml:space="preserve">h implementation of local </w:t>
-      </w:r>
-      <w:r>
-        <w:t>marketing</w:t>
-      </w:r>
-      <w:r>
-        <w:t xml:space="preserve"> campaigns</w:t>
-      </w:r>
-      <w:r>
-        <w:t xml:space="preserve"> and improved customer service</w:t>
-      </w:r>
+      </w:pPr>
+      <w:r>
+        <w:t>Created a simple web scraper to retrieve my work schedule from Publix website</w:t>
+      </w:r>
+    </w:p>
+    <w:p>
+      <w:pPr>
+        <w:spacing w:after="0" w:line="276" w:lineRule="auto"/>
+        <w:ind w:left="1440" w:hanging="720"/>
+      </w:pPr>
     </w:p>
     <w:p>
       <w:pPr>
@@ -616,22 +591,114 @@
           <w:sz w:val="28"/>
         </w:rPr>
       </w:pPr>
-    </w:p>
-    <w:p>
-      <w:pPr>
-        <w:spacing w:after="0" w:line="276" w:lineRule="auto"/>
-        <w:ind w:left="1440" w:hanging="1440"/>
+      <w:r>
         <w:rPr>
           <w:b/>
           <w:sz w:val="28"/>
         </w:rPr>
-      </w:pPr>
-      <w:r>
+        <w:t>Relevant Coursework</w:t>
+      </w:r>
+    </w:p>
+    <w:p>
+      <w:pPr>
+        <w:spacing w:after="0" w:line="276" w:lineRule="auto"/>
+        <w:ind w:left="1440" w:hanging="720"/>
+      </w:pPr>
+      <w:r>
+        <w:t>Processes of Software Design</w:t>
+      </w:r>
+      <w:r>
+        <w:tab/>
+      </w:r>
+      <w:r>
+        <w:tab/>
+        <w:t>Computer Architecture</w:t>
+      </w:r>
+    </w:p>
+    <w:p>
+      <w:pPr>
+        <w:spacing w:after="0" w:line="276" w:lineRule="auto"/>
+        <w:ind w:left="1440" w:hanging="720"/>
+      </w:pPr>
+      <w:r>
+        <w:t>Cryptography</w:t>
+      </w:r>
+      <w:r>
+        <w:tab/>
+      </w:r>
+      <w:r>
+        <w:tab/>
+      </w:r>
+      <w:r>
+        <w:tab/>
+      </w:r>
+      <w:r>
+        <w:tab/>
+        <w:t>Technical Writing</w:t>
+      </w:r>
+    </w:p>
+    <w:p>
+      <w:pPr>
+        <w:spacing w:after="0" w:line="276" w:lineRule="auto"/>
+        <w:ind w:left="1440" w:hanging="720"/>
+      </w:pPr>
+      <w:r>
+        <w:t>Calculus</w:t>
+      </w:r>
+      <w:r>
+        <w:t xml:space="preserve"> 3</w:t>
+      </w:r>
+      <w:r>
+        <w:tab/>
+      </w:r>
+      <w:r>
+        <w:tab/>
+      </w:r>
+      <w:proofErr w:type="gramStart"/>
+      <w:r>
+        <w:tab/>
+      </w:r>
+      <w:r>
+        <w:t xml:space="preserve">  </w:t>
+      </w:r>
+      <w:r>
+        <w:tab/>
+      </w:r>
+      <w:proofErr w:type="gramEnd"/>
+      <w:r>
+        <w:t>Matrix and Linear Algebra</w:t>
+      </w:r>
+    </w:p>
+    <w:p>
+      <w:pPr>
+        <w:spacing w:after="0" w:line="276" w:lineRule="auto"/>
+        <w:ind w:left="1440" w:hanging="720"/>
+      </w:pPr>
+      <w:r>
+        <w:t>Computer Science</w:t>
+      </w:r>
+      <w:r>
+        <w:tab/>
+      </w:r>
+      <w:r>
+        <w:tab/>
+      </w:r>
+      <w:r>
+        <w:tab/>
+        <w:t>Object Oriented Programming</w:t>
+      </w:r>
+    </w:p>
+    <w:p>
+      <w:pPr>
+        <w:spacing w:after="0" w:line="276" w:lineRule="auto"/>
+        <w:ind w:left="1440" w:hanging="720"/>
         <w:rPr>
           <w:b/>
           <w:sz w:val="28"/>
         </w:rPr>
-        <w:t>Relevant Coursework</w:t>
+      </w:pPr>
+      <w:r>
+        <w:t>Foundation Exam</w:t>
       </w:r>
     </w:p>
     <w:p>
@@ -642,193 +709,12 @@
       <w:r>
         <w:tab/>
       </w:r>
-      <w:r>
-        <w:t>Intro</w:t>
-      </w:r>
-      <w:r>
-        <w:t>.</w:t>
-      </w:r>
-      <w:r>
-        <w:t xml:space="preserve"> to C </w:t>
-      </w:r>
-      <w:r>
-        <w:t>Programming</w:t>
-      </w:r>
-      <w:r>
-        <w:tab/>
-      </w:r>
-      <w:r>
-        <w:tab/>
-        <w:t>Computer Science 1</w:t>
-      </w:r>
-    </w:p>
-    <w:p>
-      <w:pPr>
-        <w:spacing w:after="0" w:line="276" w:lineRule="auto"/>
-        <w:ind w:left="720" w:hanging="1440"/>
-      </w:pPr>
-      <w:r>
-        <w:tab/>
-        <w:t>Computer Science 2</w:t>
-      </w:r>
-      <w:r>
-        <w:tab/>
-      </w:r>
-      <w:r>
-        <w:tab/>
-      </w:r>
-      <w:r>
-        <w:tab/>
-        <w:t>Object Oriented Programming</w:t>
-      </w:r>
-    </w:p>
-    <w:p>
-      <w:pPr>
-        <w:spacing w:after="0" w:line="276" w:lineRule="auto"/>
-        <w:ind w:left="720" w:hanging="1440"/>
-      </w:pPr>
-      <w:r>
-        <w:tab/>
-        <w:t>Computer Logic and Organization</w:t>
-      </w:r>
-      <w:r>
-        <w:tab/>
-        <w:t>Intro</w:t>
-      </w:r>
-      <w:r>
-        <w:t>.</w:t>
-      </w:r>
-      <w:r>
-        <w:t xml:space="preserve"> to Discrete Structures</w:t>
-      </w:r>
-    </w:p>
-    <w:p>
-      <w:pPr>
-        <w:spacing w:after="0" w:line="276" w:lineRule="auto"/>
-        <w:ind w:left="720" w:hanging="1440"/>
-      </w:pPr>
-      <w:r>
-        <w:tab/>
-        <w:t>Calculus 1, 2, and 3</w:t>
-      </w:r>
-      <w:r>
-        <w:tab/>
-      </w:r>
-      <w:r>
-        <w:tab/>
-      </w:r>
-      <w:r>
-        <w:tab/>
-      </w:r>
-      <w:r>
-        <w:t xml:space="preserve">Matrix and </w:t>
-      </w:r>
-      <w:r>
-        <w:t>Linear Algebra</w:t>
-      </w:r>
-    </w:p>
-    <w:p>
-      <w:pPr>
-        <w:spacing w:after="0" w:line="276" w:lineRule="auto"/>
-        <w:ind w:left="720" w:hanging="1440"/>
-      </w:pPr>
-    </w:p>
-    <w:p>
-      <w:pPr>
-        <w:spacing w:after="0" w:line="276" w:lineRule="auto"/>
-        <w:ind w:left="1440" w:hanging="1440"/>
-        <w:rPr>
-          <w:b/>
-          <w:sz w:val="28"/>
-        </w:rPr>
-      </w:pPr>
-      <w:r>
-        <w:rPr>
-          <w:b/>
-          <w:sz w:val="28"/>
-        </w:rPr>
-        <w:t>Technical Skills</w:t>
-      </w:r>
-      <w:r>
-        <w:rPr>
-          <w:b/>
-          <w:sz w:val="28"/>
-        </w:rPr>
-        <w:t xml:space="preserve"> and Projects</w:t>
-      </w:r>
-    </w:p>
-    <w:p>
-      <w:pPr>
-        <w:spacing w:after="0" w:line="276" w:lineRule="auto"/>
-        <w:ind w:left="720" w:hanging="1440"/>
-      </w:pPr>
-      <w:r>
-        <w:tab/>
-      </w:r>
-      <w:r>
-        <w:t>https://github.com/Shipleaves</w:t>
-      </w:r>
-    </w:p>
-    <w:p>
-      <w:pPr>
-        <w:spacing w:after="0" w:line="276" w:lineRule="auto"/>
-        <w:ind w:left="720" w:hanging="1440"/>
-      </w:pPr>
-      <w:r>
-        <w:tab/>
-        <w:t>Proficient in C and Java</w:t>
-      </w:r>
-    </w:p>
-    <w:p>
-      <w:pPr>
-        <w:spacing w:after="0" w:line="276" w:lineRule="auto"/>
-        <w:ind w:left="720" w:hanging="1440"/>
-      </w:pPr>
-      <w:r>
-        <w:tab/>
-        <w:t>E</w:t>
-      </w:r>
-      <w:r>
-        <w:t xml:space="preserve">xposure to Python, C#, C++, </w:t>
-      </w:r>
-      <w:r>
-        <w:t>Visual Basic</w:t>
-      </w:r>
-      <w:r>
-        <w:t>,</w:t>
-      </w:r>
-      <w:r>
-        <w:t xml:space="preserve"> MIPS,</w:t>
-      </w:r>
-      <w:r>
-        <w:t xml:space="preserve"> </w:t>
-      </w:r>
-      <w:r>
-        <w:t>and</w:t>
-      </w:r>
-      <w:r>
-        <w:t xml:space="preserve"> Regex</w:t>
-      </w:r>
-    </w:p>
-    <w:p>
-      <w:pPr>
-        <w:spacing w:after="0" w:line="276" w:lineRule="auto"/>
-        <w:ind w:left="720" w:hanging="1440"/>
-      </w:pPr>
-      <w:r>
-        <w:tab/>
-        <w:t>Comfortable working from the command line (Windows)</w:t>
-      </w:r>
-    </w:p>
-    <w:p>
-      <w:pPr>
-        <w:spacing w:after="0" w:line="276" w:lineRule="auto"/>
-        <w:ind w:left="720" w:hanging="1440"/>
-      </w:pPr>
-      <w:r>
-        <w:tab/>
-        <w:t>Certified in Adobe Flash CS5</w:t>
-      </w:r>
+    </w:p>
+    <w:p>
+      <w:pPr>
+        <w:spacing w:after="0" w:line="276" w:lineRule="auto"/>
+        <w:ind w:left="1440" w:hanging="720"/>
+      </w:pPr>
     </w:p>
     <w:sectPr>
       <w:pgSz w:w="12240" w:h="15840"/>
@@ -1408,6 +1294,119 @@
     </w:lvl>
   </w:abstractNum>
   <w:abstractNum w:abstractNumId="5" w15:restartNumberingAfterBreak="0">
+    <w:nsid w:val="69762EAF"/>
+    <w:multiLevelType w:val="hybridMultilevel"/>
+    <w:tmpl w:val="08D4083A"/>
+    <w:lvl w:ilvl="0" w:tplc="04090001">
+      <w:start w:val="1"/>
+      <w:numFmt w:val="bullet"/>
+      <w:lvlText w:val=""/>
+      <w:lvlJc w:val="left"/>
+      <w:pPr>
+        <w:ind w:left="1440" w:hanging="360"/>
+      </w:pPr>
+      <w:rPr>
+        <w:rFonts w:ascii="Symbol" w:hAnsi="Symbol" w:hint="default"/>
+      </w:rPr>
+    </w:lvl>
+    <w:lvl w:ilvl="1" w:tplc="04090003" w:tentative="1">
+      <w:start w:val="1"/>
+      <w:numFmt w:val="bullet"/>
+      <w:lvlText w:val="o"/>
+      <w:lvlJc w:val="left"/>
+      <w:pPr>
+        <w:ind w:left="2160" w:hanging="360"/>
+      </w:pPr>
+      <w:rPr>
+        <w:rFonts w:ascii="Courier New" w:hAnsi="Courier New" w:cs="Courier New" w:hint="default"/>
+      </w:rPr>
+    </w:lvl>
+    <w:lvl w:ilvl="2" w:tplc="04090005" w:tentative="1">
+      <w:start w:val="1"/>
+      <w:numFmt w:val="bullet"/>
+      <w:lvlText w:val=""/>
+      <w:lvlJc w:val="left"/>
+      <w:pPr>
+        <w:ind w:left="2880" w:hanging="360"/>
+      </w:pPr>
+      <w:rPr>
+        <w:rFonts w:ascii="Wingdings" w:hAnsi="Wingdings" w:hint="default"/>
+      </w:rPr>
+    </w:lvl>
+    <w:lvl w:ilvl="3" w:tplc="04090001" w:tentative="1">
+      <w:start w:val="1"/>
+      <w:numFmt w:val="bullet"/>
+      <w:lvlText w:val=""/>
+      <w:lvlJc w:val="left"/>
+      <w:pPr>
+        <w:ind w:left="3600" w:hanging="360"/>
+      </w:pPr>
+      <w:rPr>
+        <w:rFonts w:ascii="Symbol" w:hAnsi="Symbol" w:hint="default"/>
+      </w:rPr>
+    </w:lvl>
+    <w:lvl w:ilvl="4" w:tplc="04090003" w:tentative="1">
+      <w:start w:val="1"/>
+      <w:numFmt w:val="bullet"/>
+      <w:lvlText w:val="o"/>
+      <w:lvlJc w:val="left"/>
+      <w:pPr>
+        <w:ind w:left="4320" w:hanging="360"/>
+      </w:pPr>
+      <w:rPr>
+        <w:rFonts w:ascii="Courier New" w:hAnsi="Courier New" w:cs="Courier New" w:hint="default"/>
+      </w:rPr>
+    </w:lvl>
+    <w:lvl w:ilvl="5" w:tplc="04090005" w:tentative="1">
+      <w:start w:val="1"/>
+      <w:numFmt w:val="bullet"/>
+      <w:lvlText w:val=""/>
+      <w:lvlJc w:val="left"/>
+      <w:pPr>
+        <w:ind w:left="5040" w:hanging="360"/>
+      </w:pPr>
+      <w:rPr>
+        <w:rFonts w:ascii="Wingdings" w:hAnsi="Wingdings" w:hint="default"/>
+      </w:rPr>
+    </w:lvl>
+    <w:lvl w:ilvl="6" w:tplc="04090001" w:tentative="1">
+      <w:start w:val="1"/>
+      <w:numFmt w:val="bullet"/>
+      <w:lvlText w:val=""/>
+      <w:lvlJc w:val="left"/>
+      <w:pPr>
+        <w:ind w:left="5760" w:hanging="360"/>
+      </w:pPr>
+      <w:rPr>
+        <w:rFonts w:ascii="Symbol" w:hAnsi="Symbol" w:hint="default"/>
+      </w:rPr>
+    </w:lvl>
+    <w:lvl w:ilvl="7" w:tplc="04090003" w:tentative="1">
+      <w:start w:val="1"/>
+      <w:numFmt w:val="bullet"/>
+      <w:lvlText w:val="o"/>
+      <w:lvlJc w:val="left"/>
+      <w:pPr>
+        <w:ind w:left="6480" w:hanging="360"/>
+      </w:pPr>
+      <w:rPr>
+        <w:rFonts w:ascii="Courier New" w:hAnsi="Courier New" w:cs="Courier New" w:hint="default"/>
+      </w:rPr>
+    </w:lvl>
+    <w:lvl w:ilvl="8" w:tplc="04090005" w:tentative="1">
+      <w:start w:val="1"/>
+      <w:numFmt w:val="bullet"/>
+      <w:lvlText w:val=""/>
+      <w:lvlJc w:val="left"/>
+      <w:pPr>
+        <w:ind w:left="7200" w:hanging="360"/>
+      </w:pPr>
+      <w:rPr>
+        <w:rFonts w:ascii="Wingdings" w:hAnsi="Wingdings" w:hint="default"/>
+      </w:rPr>
+    </w:lvl>
+  </w:abstractNum>
+  <w:abstractNum w:abstractNumId="6" w15:restartNumberingAfterBreak="0">
     <w:nsid w:val="7D546157"/>
     <w:multiLevelType w:val="hybridMultilevel"/>
     <w:tmpl w:val="CA42EB6E"/>
@@ -1527,7 +1526,7 @@
     <w:abstractNumId w:val="4"/>
   </w:num>
   <w:num w:numId="3">
-    <w:abstractNumId w:val="5"/>
+    <w:abstractNumId w:val="6"/>
   </w:num>
   <w:num w:numId="4">
     <w:abstractNumId w:val="0"/>
@@ -1537,6 +1536,9 @@
   </w:num>
   <w:num w:numId="6">
     <w:abstractNumId w:val="1"/>
+  </w:num>
+  <w:num w:numId="7">
+    <w:abstractNumId w:val="5"/>
   </w:num>
 </w:numbering>
 </file>

</xml_diff>

<commit_message>
Updated formatting, added interests
</commit_message>
<xml_diff>
--- a/Resume.docx
+++ b/Resume.docx
@@ -86,6 +86,8 @@
       <w:r>
         <w:tab/>
       </w:r>
+      <w:bookmarkStart w:id="0" w:name="_GoBack"/>
+      <w:bookmarkEnd w:id="0"/>
       <w:r>
         <w:rPr>
           <w:b/>
@@ -130,27 +132,26 @@
         <w:tab/>
         <w:t xml:space="preserve">      </w:t>
       </w:r>
-      <w:r>
-        <w:tab/>
-        <w:t xml:space="preserve">  May 2018</w:t>
-      </w:r>
-    </w:p>
-    <w:p>
-      <w:pPr>
-        <w:spacing w:after="0" w:line="276" w:lineRule="auto"/>
-        <w:ind w:left="720" w:hanging="720"/>
+      <w:proofErr w:type="gramStart"/>
+      <w:r>
+        <w:tab/>
+        <w:t xml:space="preserve">  May</w:t>
+      </w:r>
+      <w:proofErr w:type="gramEnd"/>
+      <w:r>
+        <w:t xml:space="preserve"> 2018</w:t>
+      </w:r>
+    </w:p>
+    <w:p>
+      <w:pPr>
+        <w:spacing w:after="0" w:line="276" w:lineRule="auto"/>
+        <w:ind w:firstLine="1080"/>
         <w:rPr>
           <w:i/>
         </w:rPr>
       </w:pPr>
       <w:r>
         <w:rPr>
-          <w:b/>
-        </w:rPr>
-        <w:tab/>
-      </w:r>
-      <w:r>
-        <w:rPr>
           <w:i/>
         </w:rPr>
         <w:t xml:space="preserve">Pursuing </w:t>
@@ -165,78 +166,66 @@
     <w:p>
       <w:pPr>
         <w:spacing w:after="0" w:line="276" w:lineRule="auto"/>
-        <w:ind w:left="720" w:hanging="720"/>
-      </w:pPr>
-      <w:r>
+        <w:ind w:left="720" w:firstLine="720"/>
+      </w:pPr>
+      <w:r>
+        <w:t>GPA: 3.72</w:t>
+      </w:r>
+    </w:p>
+    <w:p>
+      <w:pPr>
+        <w:spacing w:after="0" w:line="276" w:lineRule="auto"/>
+        <w:ind w:left="1080" w:right="18" w:hanging="360"/>
+        <w:jc w:val="both"/>
         <w:rPr>
           <w:i/>
         </w:rPr>
-        <w:tab/>
-      </w:r>
-      <w:r>
-        <w:t>GPA: 3.72</w:t>
-      </w:r>
-    </w:p>
-    <w:p>
-      <w:pPr>
-        <w:spacing w:after="0" w:line="276" w:lineRule="auto"/>
-        <w:ind w:left="720" w:right="18"/>
-        <w:jc w:val="both"/>
+      </w:pPr>
+      <w:r>
+        <w:rPr>
+          <w:b/>
+        </w:rPr>
+        <w:t xml:space="preserve">Lake-Sumter State College                                                                                                   </w:t>
+      </w:r>
+      <w:r>
+        <w:rPr>
+          <w:b/>
+        </w:rPr>
+        <w:tab/>
+      </w:r>
+      <w:r>
+        <w:rPr>
+          <w:b/>
+        </w:rPr>
+        <w:t xml:space="preserve"> </w:t>
+      </w:r>
+      <w:r>
+        <w:rPr>
+          <w:b/>
+        </w:rPr>
+        <w:t xml:space="preserve"> </w:t>
+      </w:r>
+      <w:r>
+        <w:rPr>
+          <w:b/>
+        </w:rPr>
+        <w:t xml:space="preserve"> </w:t>
+      </w:r>
+      <w:r>
+        <w:t xml:space="preserve">Aug 2014 </w:t>
+      </w:r>
+      <w:r>
         <w:rPr>
           <w:i/>
         </w:rPr>
-      </w:pPr>
-      <w:r>
-        <w:rPr>
-          <w:b/>
-        </w:rPr>
-        <w:t xml:space="preserve">Lake-Sumter State College                                                                                                   </w:t>
-      </w:r>
-      <w:r>
-        <w:rPr>
-          <w:b/>
-        </w:rPr>
-        <w:tab/>
-      </w:r>
-      <w:r>
-        <w:rPr>
-          <w:b/>
-        </w:rPr>
-        <w:t xml:space="preserve"> </w:t>
-      </w:r>
-      <w:r>
-        <w:rPr>
-          <w:b/>
-        </w:rPr>
-        <w:t xml:space="preserve"> </w:t>
-      </w:r>
-      <w:r>
-        <w:rPr>
-          <w:b/>
-        </w:rPr>
-        <w:t xml:space="preserve"> </w:t>
-      </w:r>
-      <w:r>
-        <w:t xml:space="preserve">Aug 2014 </w:t>
-      </w:r>
-      <w:r>
-        <w:t xml:space="preserve">   </w:t>
-      </w:r>
-      <w:r>
-        <w:rPr>
-          <w:i/>
-        </w:rPr>
         <w:t>A.A. Suma Cum Laude</w:t>
       </w:r>
     </w:p>
     <w:p>
       <w:pPr>
         <w:spacing w:after="0" w:line="276" w:lineRule="auto"/>
-        <w:ind w:left="720" w:hanging="720"/>
-      </w:pPr>
-      <w:r>
-        <w:tab/>
-      </w:r>
+        <w:ind w:left="720" w:firstLine="720"/>
+      </w:pPr>
       <w:r>
         <w:t>GPA: 3.88</w:t>
       </w:r>
@@ -388,12 +377,7 @@
         <w:t xml:space="preserve">Maintain </w:t>
       </w:r>
       <w:r>
-        <w:t>and develop software to connec</w:t>
-      </w:r>
-      <w:bookmarkStart w:id="0" w:name="_GoBack"/>
-      <w:bookmarkEnd w:id="0"/>
-      <w:r>
-        <w:t xml:space="preserve">t to </w:t>
+        <w:t xml:space="preserve">and develop software to connect to </w:t>
       </w:r>
       <w:r>
         <w:t>databases holding live manufacturing data</w:t>
@@ -432,106 +416,6 @@
           <w:b/>
           <w:sz w:val="28"/>
         </w:rPr>
-        <w:t>Technical Skills</w:t>
-      </w:r>
-    </w:p>
-    <w:p>
-      <w:pPr>
-        <w:spacing w:after="0" w:line="276" w:lineRule="auto"/>
-        <w:ind w:left="720" w:hanging="1440"/>
-      </w:pPr>
-      <w:r>
-        <w:tab/>
-        <w:t>Proficient in C and Java</w:t>
-      </w:r>
-    </w:p>
-    <w:p>
-      <w:pPr>
-        <w:spacing w:after="0" w:line="276" w:lineRule="auto"/>
-        <w:ind w:left="720" w:hanging="1440"/>
-      </w:pPr>
-      <w:r>
-        <w:tab/>
-        <w:t>E</w:t>
-      </w:r>
-      <w:r>
-        <w:t xml:space="preserve">xposure to Python, </w:t>
-      </w:r>
-      <w:r>
-        <w:t>HTML/CSS/</w:t>
-      </w:r>
-      <w:r>
-        <w:t xml:space="preserve">JS, </w:t>
-      </w:r>
-      <w:r>
-        <w:t xml:space="preserve">C#, C++, </w:t>
-      </w:r>
-      <w:r>
-        <w:t>VBA</w:t>
-      </w:r>
-      <w:r>
-        <w:t>,</w:t>
-      </w:r>
-      <w:r>
-        <w:t xml:space="preserve"> SQL, and</w:t>
-      </w:r>
-      <w:r>
-        <w:t xml:space="preserve"> MIPS</w:t>
-      </w:r>
-    </w:p>
-    <w:p>
-      <w:pPr>
-        <w:spacing w:after="0" w:line="276" w:lineRule="auto"/>
-        <w:ind w:left="720" w:hanging="1440"/>
-      </w:pPr>
-      <w:r>
-        <w:tab/>
-        <w:t>Familiar with many types of encryption and cryptographic systems</w:t>
-      </w:r>
-    </w:p>
-    <w:p>
-      <w:pPr>
-        <w:spacing w:after="0" w:line="276" w:lineRule="auto"/>
-        <w:ind w:left="720" w:hanging="1440"/>
-      </w:pPr>
-      <w:r>
-        <w:tab/>
-        <w:t>Comfortable working</w:t>
-      </w:r>
-      <w:r>
-        <w:t xml:space="preserve"> from the Windows command line</w:t>
-      </w:r>
-    </w:p>
-    <w:p>
-      <w:pPr>
-        <w:spacing w:after="0" w:line="276" w:lineRule="auto"/>
-        <w:ind w:left="720" w:hanging="1440"/>
-      </w:pPr>
-      <w:r>
-        <w:tab/>
-        <w:t>Certified in Adobe Flash CS5</w:t>
-      </w:r>
-    </w:p>
-    <w:p>
-      <w:pPr>
-        <w:spacing w:after="0" w:line="276" w:lineRule="auto"/>
-        <w:ind w:left="720" w:hanging="1440"/>
-      </w:pPr>
-    </w:p>
-    <w:p>
-      <w:pPr>
-        <w:spacing w:after="0" w:line="276" w:lineRule="auto"/>
-        <w:ind w:left="1440" w:hanging="1440"/>
-        <w:rPr>
-          <w:b/>
-          <w:sz w:val="28"/>
-        </w:rPr>
-      </w:pPr>
-      <w:r>
-        <w:rPr>
-          <w:b/>
-          <w:sz w:val="28"/>
-        </w:rPr>
         <w:t>Projects</w:t>
       </w:r>
     </w:p>
@@ -579,13 +463,206 @@
     <w:p>
       <w:pPr>
         <w:spacing w:after="0" w:line="276" w:lineRule="auto"/>
+        <w:rPr>
+          <w:b/>
+          <w:sz w:val="28"/>
+        </w:rPr>
+      </w:pPr>
+    </w:p>
+    <w:p>
+      <w:pPr>
+        <w:spacing w:after="0" w:line="276" w:lineRule="auto"/>
+        <w:ind w:left="1440" w:hanging="1440"/>
+        <w:rPr>
+          <w:b/>
+          <w:sz w:val="28"/>
+        </w:rPr>
+      </w:pPr>
+      <w:r>
+        <w:rPr>
+          <w:b/>
+          <w:sz w:val="28"/>
+        </w:rPr>
+        <w:t>Technical Skills</w:t>
+      </w:r>
+    </w:p>
+    <w:p>
+      <w:pPr>
+        <w:spacing w:after="0" w:line="276" w:lineRule="auto"/>
+        <w:ind w:left="720" w:hanging="1440"/>
+      </w:pPr>
+      <w:r>
+        <w:tab/>
+        <w:t>Proficient in C and Java</w:t>
+      </w:r>
+    </w:p>
+    <w:p>
+      <w:pPr>
+        <w:spacing w:after="0" w:line="276" w:lineRule="auto"/>
+        <w:ind w:left="720" w:hanging="1440"/>
+      </w:pPr>
+      <w:r>
+        <w:tab/>
+        <w:t>E</w:t>
+      </w:r>
+      <w:r>
+        <w:t xml:space="preserve">xposure to Python, </w:t>
+      </w:r>
+      <w:r>
+        <w:t>HTML/CSS/</w:t>
+      </w:r>
+      <w:r>
+        <w:t xml:space="preserve">JS, </w:t>
+      </w:r>
+      <w:r>
+        <w:t xml:space="preserve">C#, C++, </w:t>
+      </w:r>
+      <w:r>
+        <w:t>VBA</w:t>
+      </w:r>
+      <w:r>
+        <w:t>,</w:t>
+      </w:r>
+      <w:r>
+        <w:t xml:space="preserve"> SQL, and</w:t>
+      </w:r>
+      <w:r>
+        <w:t xml:space="preserve"> MIPS</w:t>
+      </w:r>
+    </w:p>
+    <w:p>
+      <w:pPr>
+        <w:spacing w:after="0" w:line="276" w:lineRule="auto"/>
+        <w:ind w:left="720" w:hanging="1440"/>
+      </w:pPr>
+      <w:r>
+        <w:tab/>
+        <w:t>Familiar with many types of encryption and cryptographic systems</w:t>
+      </w:r>
+    </w:p>
+    <w:p>
+      <w:pPr>
+        <w:spacing w:after="0" w:line="276" w:lineRule="auto"/>
+        <w:ind w:left="720" w:hanging="1440"/>
+      </w:pPr>
+      <w:r>
+        <w:tab/>
+        <w:t>Comfortable working</w:t>
+      </w:r>
+      <w:r>
+        <w:t xml:space="preserve"> from the Windows command line</w:t>
+      </w:r>
+    </w:p>
+    <w:p>
+      <w:pPr>
+        <w:spacing w:after="0" w:line="276" w:lineRule="auto"/>
+        <w:ind w:left="720" w:hanging="1440"/>
+      </w:pPr>
+      <w:r>
+        <w:tab/>
+        <w:t>Certified in Adobe Flash CS5</w:t>
+      </w:r>
+    </w:p>
+    <w:p>
+      <w:pPr>
+        <w:spacing w:after="0" w:line="276" w:lineRule="auto"/>
+      </w:pPr>
+    </w:p>
+    <w:p>
+      <w:pPr>
+        <w:spacing w:after="0" w:line="276" w:lineRule="auto"/>
+        <w:ind w:left="1440" w:hanging="1440"/>
+        <w:rPr>
+          <w:b/>
+          <w:sz w:val="28"/>
+        </w:rPr>
+      </w:pPr>
+      <w:r>
+        <w:rPr>
+          <w:b/>
+          <w:sz w:val="28"/>
+        </w:rPr>
+        <w:t>Relevant Coursework</w:t>
+      </w:r>
+    </w:p>
+    <w:p>
+      <w:pPr>
+        <w:spacing w:after="0" w:line="276" w:lineRule="auto"/>
         <w:ind w:left="1440" w:hanging="720"/>
       </w:pPr>
-    </w:p>
-    <w:p>
-      <w:pPr>
-        <w:spacing w:after="0" w:line="276" w:lineRule="auto"/>
-        <w:ind w:left="1440" w:hanging="1440"/>
+      <w:r>
+        <w:t>Processes of Software Design</w:t>
+      </w:r>
+      <w:r>
+        <w:tab/>
+      </w:r>
+      <w:r>
+        <w:tab/>
+        <w:t>Computer Architecture</w:t>
+      </w:r>
+    </w:p>
+    <w:p>
+      <w:pPr>
+        <w:spacing w:after="0" w:line="276" w:lineRule="auto"/>
+        <w:ind w:left="1440" w:hanging="720"/>
+      </w:pPr>
+      <w:r>
+        <w:t>Cryptography</w:t>
+      </w:r>
+      <w:r>
+        <w:t xml:space="preserve"> </w:t>
+      </w:r>
+      <w:r>
+        <w:tab/>
+      </w:r>
+      <w:r>
+        <w:tab/>
+      </w:r>
+      <w:r>
+        <w:tab/>
+      </w:r>
+      <w:r>
+        <w:tab/>
+      </w:r>
+      <w:r>
+        <w:t>C</w:t>
+      </w:r>
+      <w:r>
+        <w:t>a</w:t>
+      </w:r>
+      <w:r>
+        <w:t>lculus 3</w:t>
+      </w:r>
+    </w:p>
+    <w:p>
+      <w:pPr>
+        <w:spacing w:after="0" w:line="276" w:lineRule="auto"/>
+        <w:ind w:left="1440" w:hanging="720"/>
+      </w:pPr>
+      <w:r>
+        <w:t>Foundation Exam</w:t>
+      </w:r>
+      <w:r>
+        <w:tab/>
+      </w:r>
+      <w:r>
+        <w:tab/>
+        <w:t xml:space="preserve">  </w:t>
+      </w:r>
+      <w:r>
+        <w:tab/>
+        <w:t>Matrix and Linear Algebra</w:t>
+      </w:r>
+    </w:p>
+    <w:p>
+      <w:pPr>
+        <w:spacing w:after="0" w:line="276" w:lineRule="auto"/>
+        <w:ind w:left="1440" w:hanging="720"/>
+      </w:pPr>
+    </w:p>
+    <w:p>
+      <w:pPr>
+        <w:spacing w:after="0" w:line="276" w:lineRule="auto"/>
         <w:rPr>
           <w:b/>
           <w:sz w:val="28"/>
@@ -596,109 +673,7 @@
           <w:b/>
           <w:sz w:val="28"/>
         </w:rPr>
-        <w:t>Relevant Coursework</w:t>
-      </w:r>
-    </w:p>
-    <w:p>
-      <w:pPr>
-        <w:spacing w:after="0" w:line="276" w:lineRule="auto"/>
-        <w:ind w:left="1440" w:hanging="720"/>
-      </w:pPr>
-      <w:r>
-        <w:t>Processes of Software Design</w:t>
-      </w:r>
-      <w:r>
-        <w:tab/>
-      </w:r>
-      <w:r>
-        <w:tab/>
-        <w:t>Computer Architecture</w:t>
-      </w:r>
-    </w:p>
-    <w:p>
-      <w:pPr>
-        <w:spacing w:after="0" w:line="276" w:lineRule="auto"/>
-        <w:ind w:left="1440" w:hanging="720"/>
-      </w:pPr>
-      <w:r>
-        <w:t>Cryptography</w:t>
-      </w:r>
-      <w:r>
-        <w:tab/>
-      </w:r>
-      <w:r>
-        <w:tab/>
-      </w:r>
-      <w:r>
-        <w:tab/>
-      </w:r>
-      <w:r>
-        <w:tab/>
-        <w:t>Technical Writing</w:t>
-      </w:r>
-    </w:p>
-    <w:p>
-      <w:pPr>
-        <w:spacing w:after="0" w:line="276" w:lineRule="auto"/>
-        <w:ind w:left="1440" w:hanging="720"/>
-      </w:pPr>
-      <w:r>
-        <w:t>Calculus</w:t>
-      </w:r>
-      <w:r>
-        <w:t xml:space="preserve"> 3</w:t>
-      </w:r>
-      <w:r>
-        <w:tab/>
-      </w:r>
-      <w:r>
-        <w:tab/>
-      </w:r>
-      <w:proofErr w:type="gramStart"/>
-      <w:r>
-        <w:tab/>
-      </w:r>
-      <w:r>
-        <w:t xml:space="preserve">  </w:t>
-      </w:r>
-      <w:r>
-        <w:tab/>
-      </w:r>
-      <w:proofErr w:type="gramEnd"/>
-      <w:r>
-        <w:t>Matrix and Linear Algebra</w:t>
-      </w:r>
-    </w:p>
-    <w:p>
-      <w:pPr>
-        <w:spacing w:after="0" w:line="276" w:lineRule="auto"/>
-        <w:ind w:left="1440" w:hanging="720"/>
-      </w:pPr>
-      <w:r>
-        <w:t>Computer Science</w:t>
-      </w:r>
-      <w:r>
-        <w:tab/>
-      </w:r>
-      <w:r>
-        <w:tab/>
-      </w:r>
-      <w:r>
-        <w:tab/>
-        <w:t>Object Oriented Programming</w:t>
-      </w:r>
-    </w:p>
-    <w:p>
-      <w:pPr>
-        <w:spacing w:after="0" w:line="276" w:lineRule="auto"/>
-        <w:ind w:left="1440" w:hanging="720"/>
-        <w:rPr>
-          <w:b/>
-          <w:sz w:val="28"/>
-        </w:rPr>
-      </w:pPr>
-      <w:r>
-        <w:t>Foundation Exam</w:t>
+        <w:t>Interests</w:t>
       </w:r>
     </w:p>
     <w:p>
@@ -709,12 +684,59 @@
       <w:r>
         <w:tab/>
       </w:r>
-    </w:p>
-    <w:p>
-      <w:pPr>
-        <w:spacing w:after="0" w:line="276" w:lineRule="auto"/>
-        <w:ind w:left="1440" w:hanging="720"/>
-      </w:pPr>
+      <w:r>
+        <w:t>Machine Learning</w:t>
+      </w:r>
+      <w:r>
+        <w:tab/>
+      </w:r>
+      <w:r>
+        <w:tab/>
+      </w:r>
+      <w:r>
+        <w:tab/>
+        <w:t>Artificial Intelligence</w:t>
+      </w:r>
+    </w:p>
+    <w:p>
+      <w:pPr>
+        <w:spacing w:after="0" w:line="276" w:lineRule="auto"/>
+        <w:ind w:left="720" w:hanging="1440"/>
+      </w:pPr>
+      <w:r>
+        <w:tab/>
+        <w:t>Computer Vision</w:t>
+      </w:r>
+      <w:r>
+        <w:tab/>
+      </w:r>
+      <w:r>
+        <w:tab/>
+      </w:r>
+      <w:r>
+        <w:tab/>
+        <w:t>Evolutionary Algorithms</w:t>
+      </w:r>
+    </w:p>
+    <w:p>
+      <w:pPr>
+        <w:spacing w:after="0" w:line="276" w:lineRule="auto"/>
+        <w:ind w:left="720" w:hanging="1440"/>
+      </w:pPr>
+      <w:r>
+        <w:tab/>
+        <w:t>Mobile Development</w:t>
+      </w:r>
+      <w:r>
+        <w:tab/>
+      </w:r>
+      <w:r>
+        <w:tab/>
+      </w:r>
+      <w:r>
+        <w:tab/>
+        <w:t>Computer Security</w:t>
+      </w:r>
     </w:p>
     <w:sectPr>
       <w:pgSz w:w="12240" w:h="15840"/>

</xml_diff>